<commit_message>
dictionnaire des données en cours ( world idee)
</commit_message>
<xml_diff>
--- a/FilpQuiz/SQL/FlipQuiz_Donne.docx
+++ b/FilpQuiz/SQL/FlipQuiz_Donne.docx
@@ -62,68 +62,34 @@
       <w:proofErr w:type="spellEnd"/>
     </w:p>
     <w:p>
-      <w:pPr>
-        <w:rPr>
-          <w:strike/>
-        </w:rPr>
-      </w:pPr>
-      <w:r>
-        <w:rPr>
-          <w:strike/>
-        </w:rPr>
+      <w:r>
         <w:t xml:space="preserve">Un </w:t>
       </w:r>
       <w:proofErr w:type="spellStart"/>
       <w:r>
-        <w:rPr>
-          <w:strike/>
-        </w:rPr>
         <w:t>FlipQuiz</w:t>
       </w:r>
       <w:proofErr w:type="spellEnd"/>
       <w:r>
-        <w:rPr>
-          <w:strike/>
-        </w:rPr>
         <w:t xml:space="preserve"> est un jeu de quiz interactif conçu principalement pour animer des quiz en groupe. </w:t>
       </w:r>
     </w:p>
     <w:p>
-      <w:pPr>
-        <w:rPr>
-          <w:strike/>
-        </w:rPr>
-      </w:pPr>
-      <w:r>
-        <w:rPr>
-          <w:strike/>
-        </w:rPr>
+      <w:r>
         <w:t>Il permet aux enseignants, aux animateurs, aux présentateurs ou à toute personne souhaitant organiser un jeu-questionnaire de créer et de personnaliser des tableaux de quiz.</w:t>
       </w:r>
     </w:p>
     <w:p>
       <w:r>
-        <w:rPr>
-          <w:strike/>
-        </w:rPr>
         <w:t xml:space="preserve">Un </w:t>
       </w:r>
       <w:proofErr w:type="spellStart"/>
       <w:r>
-        <w:rPr>
-          <w:strike/>
-        </w:rPr>
         <w:t>FlipQuiz</w:t>
       </w:r>
       <w:proofErr w:type="spellEnd"/>
       <w:r>
-        <w:rPr>
-          <w:strike/>
-        </w:rPr>
-        <w:t xml:space="preserve"> met en concurrence</w:t>
-      </w:r>
-      <w:r>
-        <w:t xml:space="preserve"> </w:t>
+        <w:t xml:space="preserve"> met en concurrence </w:t>
       </w:r>
       <w:r>
         <w:rPr>
@@ -132,13 +98,7 @@
         <w:t>plusieurs équipes</w:t>
       </w:r>
       <w:r>
-        <w:t xml:space="preserve"> </w:t>
-      </w:r>
-      <w:r>
-        <w:rPr>
-          <w:strike/>
-        </w:rPr>
-        <w:t>qui s’affrontent au tour par tour.</w:t>
+        <w:t xml:space="preserve"> qui s’affrontent au tour par tour.</w:t>
       </w:r>
     </w:p>
     <w:p>
@@ -476,11 +436,43 @@
           <w:bCs/>
         </w:rPr>
       </w:pPr>
-      <w:r>
+    </w:p>
+    <w:p>
+      <w:pPr>
         <w:rPr>
           <w:b/>
           <w:bCs/>
         </w:rPr>
+      </w:pPr>
+    </w:p>
+    <w:p>
+      <w:pPr>
+        <w:rPr>
+          <w:b/>
+          <w:bCs/>
+        </w:rPr>
+      </w:pPr>
+    </w:p>
+    <w:p>
+      <w:pPr>
+        <w:rPr>
+          <w:b/>
+          <w:bCs/>
+        </w:rPr>
+      </w:pPr>
+    </w:p>
+    <w:p>
+      <w:pPr>
+        <w:rPr>
+          <w:b/>
+          <w:bCs/>
+        </w:rPr>
+      </w:pPr>
+      <w:r>
+        <w:rPr>
+          <w:b/>
+          <w:bCs/>
+        </w:rPr>
         <w:t>Logiciel d’administration</w:t>
       </w:r>
     </w:p>
@@ -494,7 +486,6 @@
         <w:rPr>
           <w:strike/>
         </w:rPr>
-        <w:lastRenderedPageBreak/>
         <w:t>Dans un 1er temps, vous devez développer le logiciel de gestion des quiz.</w:t>
       </w:r>
     </w:p>
@@ -854,6 +845,7 @@
           <w:b/>
           <w:bCs/>
         </w:rPr>
+        <w:lastRenderedPageBreak/>
         <w:t>Interface Utilisateur</w:t>
       </w:r>
     </w:p>
@@ -900,7 +892,6 @@
         </w:numPr>
       </w:pPr>
       <w:r>
-        <w:lastRenderedPageBreak/>
         <w:t>Modification du profil de l’utilisateur connecté</w:t>
       </w:r>
     </w:p>
@@ -1611,9 +1602,9 @@
         <w:tblLook w:val="04A0" w:firstRow="1" w:lastRow="0" w:firstColumn="1" w:lastColumn="0" w:noHBand="0" w:noVBand="1"/>
       </w:tblPr>
       <w:tblGrid>
+        <w:gridCol w:w="2069"/>
         <w:gridCol w:w="1812"/>
-        <w:gridCol w:w="1812"/>
-        <w:gridCol w:w="1812"/>
+        <w:gridCol w:w="1945"/>
         <w:gridCol w:w="1813"/>
         <w:gridCol w:w="1813"/>
       </w:tblGrid>
@@ -1624,7 +1615,7 @@
         <w:tc>
           <w:tcPr>
             <w:cnfStyle w:val="001000000000" w:firstRow="0" w:lastRow="0" w:firstColumn="1" w:lastColumn="0" w:oddVBand="0" w:evenVBand="0" w:oddHBand="0" w:evenHBand="0" w:firstRowFirstColumn="0" w:firstRowLastColumn="0" w:lastRowFirstColumn="0" w:lastRowLastColumn="0"/>
-            <w:tcW w:w="1812" w:type="dxa"/>
+            <w:tcW w:w="1880" w:type="dxa"/>
           </w:tcPr>
           <w:p>
             <w:r>
@@ -1692,19 +1683,13 @@
         <w:tc>
           <w:tcPr>
             <w:cnfStyle w:val="001000000000" w:firstRow="0" w:lastRow="0" w:firstColumn="1" w:lastColumn="0" w:oddVBand="0" w:evenVBand="0" w:oddHBand="0" w:evenHBand="0" w:firstRowFirstColumn="0" w:firstRowLastColumn="0" w:lastRowFirstColumn="0" w:lastRowLastColumn="0"/>
-            <w:tcW w:w="1812" w:type="dxa"/>
+            <w:tcW w:w="1880" w:type="dxa"/>
           </w:tcPr>
           <w:p>
             <w:proofErr w:type="spellStart"/>
             <w:proofErr w:type="gramStart"/>
             <w:r>
-              <w:t>d</w:t>
-            </w:r>
-            <w:r>
-              <w:t>ifficult</w:t>
-            </w:r>
-            <w:r>
-              <w:t>e</w:t>
+              <w:t>equipe</w:t>
             </w:r>
             <w:proofErr w:type="gramEnd"/>
             <w:r>
@@ -1721,6 +1706,12 @@
             <w:pPr>
               <w:cnfStyle w:val="000000100000" w:firstRow="0" w:lastRow="0" w:firstColumn="0" w:lastColumn="0" w:oddVBand="0" w:evenVBand="0" w:oddHBand="1" w:evenHBand="0" w:firstRowFirstColumn="0" w:firstRowLastColumn="0" w:lastRowFirstColumn="0" w:lastRowLastColumn="0"/>
             </w:pPr>
+            <w:r>
+              <w:t>Identifiant de l’</w:t>
+            </w:r>
+            <w:r>
+              <w:t>équipe</w:t>
+            </w:r>
           </w:p>
         </w:tc>
         <w:tc>
@@ -1731,6 +1722,9 @@
             <w:pPr>
               <w:cnfStyle w:val="000000100000" w:firstRow="0" w:lastRow="0" w:firstColumn="0" w:lastColumn="0" w:oddVBand="0" w:evenVBand="0" w:oddHBand="1" w:evenHBand="0" w:firstRowFirstColumn="0" w:firstRowLastColumn="0" w:lastRowFirstColumn="0" w:lastRowLastColumn="0"/>
             </w:pPr>
+            <w:r>
+              <w:t>Numérique</w:t>
+            </w:r>
           </w:p>
         </w:tc>
         <w:tc>
@@ -1741,6 +1735,9 @@
             <w:pPr>
               <w:cnfStyle w:val="000000100000" w:firstRow="0" w:lastRow="0" w:firstColumn="0" w:lastColumn="0" w:oddVBand="0" w:evenVBand="0" w:oddHBand="1" w:evenHBand="0" w:firstRowFirstColumn="0" w:firstRowLastColumn="0" w:lastRowFirstColumn="0" w:lastRowLastColumn="0"/>
             </w:pPr>
+            <w:r>
+              <w:t>11</w:t>
+            </w:r>
           </w:p>
         </w:tc>
         <w:tc>
@@ -1751,6 +1748,9 @@
             <w:pPr>
               <w:cnfStyle w:val="000000100000" w:firstRow="0" w:lastRow="0" w:firstColumn="0" w:lastColumn="0" w:oddVBand="0" w:evenVBand="0" w:oddHBand="1" w:evenHBand="0" w:firstRowFirstColumn="0" w:firstRowLastColumn="0" w:lastRowFirstColumn="0" w:lastRowLastColumn="0"/>
             </w:pPr>
+            <w:r>
+              <w:t>Identifiant, auto incrémenté</w:t>
+            </w:r>
           </w:p>
         </w:tc>
       </w:tr>
@@ -1758,9 +1758,26 @@
         <w:tc>
           <w:tcPr>
             <w:cnfStyle w:val="001000000000" w:firstRow="0" w:lastRow="0" w:firstColumn="1" w:lastColumn="0" w:oddVBand="0" w:evenVBand="0" w:oddHBand="0" w:evenHBand="0" w:firstRowFirstColumn="0" w:firstRowLastColumn="0" w:lastRowFirstColumn="0" w:lastRowLastColumn="0"/>
-            <w:tcW w:w="1812" w:type="dxa"/>
-          </w:tcPr>
-          <w:p/>
+            <w:tcW w:w="1880" w:type="dxa"/>
+          </w:tcPr>
+          <w:p>
+            <w:proofErr w:type="spellStart"/>
+            <w:proofErr w:type="gramStart"/>
+            <w:r>
+              <w:t>e</w:t>
+            </w:r>
+            <w:r>
+              <w:t>quipe</w:t>
+            </w:r>
+            <w:proofErr w:type="gramEnd"/>
+            <w:r>
+              <w:t>_</w:t>
+            </w:r>
+            <w:r>
+              <w:t>nom</w:t>
+            </w:r>
+            <w:proofErr w:type="spellEnd"/>
+          </w:p>
         </w:tc>
         <w:tc>
           <w:tcPr>
@@ -1770,6 +1787,12 @@
             <w:pPr>
               <w:cnfStyle w:val="000000000000" w:firstRow="0" w:lastRow="0" w:firstColumn="0" w:lastColumn="0" w:oddVBand="0" w:evenVBand="0" w:oddHBand="0" w:evenHBand="0" w:firstRowFirstColumn="0" w:firstRowLastColumn="0" w:lastRowFirstColumn="0" w:lastRowLastColumn="0"/>
             </w:pPr>
+            <w:r>
+              <w:t>Nom de l’</w:t>
+            </w:r>
+            <w:r>
+              <w:t>équipe</w:t>
+            </w:r>
           </w:p>
         </w:tc>
         <w:tc>
@@ -1780,6 +1803,9 @@
             <w:pPr>
               <w:cnfStyle w:val="000000000000" w:firstRow="0" w:lastRow="0" w:firstColumn="0" w:lastColumn="0" w:oddVBand="0" w:evenVBand="0" w:oddHBand="0" w:evenHBand="0" w:firstRowFirstColumn="0" w:firstRowLastColumn="0" w:lastRowFirstColumn="0" w:lastRowLastColumn="0"/>
             </w:pPr>
+            <w:r>
+              <w:t xml:space="preserve">Alphanumérique </w:t>
+            </w:r>
           </w:p>
         </w:tc>
         <w:tc>
@@ -1790,6 +1816,9 @@
             <w:pPr>
               <w:cnfStyle w:val="000000000000" w:firstRow="0" w:lastRow="0" w:firstColumn="0" w:lastColumn="0" w:oddVBand="0" w:evenVBand="0" w:oddHBand="0" w:evenHBand="0" w:firstRowFirstColumn="0" w:firstRowLastColumn="0" w:lastRowFirstColumn="0" w:lastRowLastColumn="0"/>
             </w:pPr>
+            <w:r>
+              <w:t>100</w:t>
+            </w:r>
           </w:p>
         </w:tc>
         <w:tc>
@@ -1800,6 +1829,9 @@
             <w:pPr>
               <w:cnfStyle w:val="000000000000" w:firstRow="0" w:lastRow="0" w:firstColumn="0" w:lastColumn="0" w:oddVBand="0" w:evenVBand="0" w:oddHBand="0" w:evenHBand="0" w:firstRowFirstColumn="0" w:firstRowLastColumn="0" w:lastRowFirstColumn="0" w:lastRowLastColumn="0"/>
             </w:pPr>
+            <w:r>
+              <w:t xml:space="preserve">Obligatoire,&gt; 1 caractère </w:t>
+            </w:r>
           </w:p>
         </w:tc>
       </w:tr>
@@ -1810,7 +1842,7 @@
         <w:tc>
           <w:tcPr>
             <w:cnfStyle w:val="001000000000" w:firstRow="0" w:lastRow="0" w:firstColumn="1" w:lastColumn="0" w:oddVBand="0" w:evenVBand="0" w:oddHBand="0" w:evenHBand="0" w:firstRowFirstColumn="0" w:firstRowLastColumn="0" w:lastRowFirstColumn="0" w:lastRowLastColumn="0"/>
-            <w:tcW w:w="1812" w:type="dxa"/>
+            <w:tcW w:w="1880" w:type="dxa"/>
           </w:tcPr>
           <w:p/>
         </w:tc>
@@ -1859,9 +1891,21 @@
         <w:tc>
           <w:tcPr>
             <w:cnfStyle w:val="001000000000" w:firstRow="0" w:lastRow="0" w:firstColumn="1" w:lastColumn="0" w:oddVBand="0" w:evenVBand="0" w:oddHBand="0" w:evenHBand="0" w:firstRowFirstColumn="0" w:firstRowLastColumn="0" w:lastRowFirstColumn="0" w:lastRowLastColumn="0"/>
-            <w:tcW w:w="1812" w:type="dxa"/>
-          </w:tcPr>
-          <w:p/>
+            <w:tcW w:w="1880" w:type="dxa"/>
+          </w:tcPr>
+          <w:p>
+            <w:proofErr w:type="spellStart"/>
+            <w:proofErr w:type="gramStart"/>
+            <w:r>
+              <w:lastRenderedPageBreak/>
+              <w:t>theme</w:t>
+            </w:r>
+            <w:proofErr w:type="gramEnd"/>
+            <w:r>
+              <w:t>_id</w:t>
+            </w:r>
+            <w:proofErr w:type="spellEnd"/>
+          </w:p>
         </w:tc>
         <w:tc>
           <w:tcPr>
@@ -1871,6 +1915,12 @@
             <w:pPr>
               <w:cnfStyle w:val="000000000000" w:firstRow="0" w:lastRow="0" w:firstColumn="0" w:lastColumn="0" w:oddVBand="0" w:evenVBand="0" w:oddHBand="0" w:evenHBand="0" w:firstRowFirstColumn="0" w:firstRowLastColumn="0" w:lastRowFirstColumn="0" w:lastRowLastColumn="0"/>
             </w:pPr>
+            <w:r>
+              <w:t>Identifiant de l’</w:t>
+            </w:r>
+            <w:r>
+              <w:t>équipe</w:t>
+            </w:r>
           </w:p>
         </w:tc>
         <w:tc>
@@ -1881,6 +1931,9 @@
             <w:pPr>
               <w:cnfStyle w:val="000000000000" w:firstRow="0" w:lastRow="0" w:firstColumn="0" w:lastColumn="0" w:oddVBand="0" w:evenVBand="0" w:oddHBand="0" w:evenHBand="0" w:firstRowFirstColumn="0" w:firstRowLastColumn="0" w:lastRowFirstColumn="0" w:lastRowLastColumn="0"/>
             </w:pPr>
+            <w:r>
+              <w:t>Numérique</w:t>
+            </w:r>
           </w:p>
         </w:tc>
         <w:tc>
@@ -1891,6 +1944,9 @@
             <w:pPr>
               <w:cnfStyle w:val="000000000000" w:firstRow="0" w:lastRow="0" w:firstColumn="0" w:lastColumn="0" w:oddVBand="0" w:evenVBand="0" w:oddHBand="0" w:evenHBand="0" w:firstRowFirstColumn="0" w:firstRowLastColumn="0" w:lastRowFirstColumn="0" w:lastRowLastColumn="0"/>
             </w:pPr>
+            <w:r>
+              <w:t>11</w:t>
+            </w:r>
           </w:p>
         </w:tc>
         <w:tc>
@@ -1901,6 +1957,9 @@
             <w:pPr>
               <w:cnfStyle w:val="000000000000" w:firstRow="0" w:lastRow="0" w:firstColumn="0" w:lastColumn="0" w:oddVBand="0" w:evenVBand="0" w:oddHBand="0" w:evenHBand="0" w:firstRowFirstColumn="0" w:firstRowLastColumn="0" w:lastRowFirstColumn="0" w:lastRowLastColumn="0"/>
             </w:pPr>
+            <w:r>
+              <w:t>Identifiant, auto incrémenté</w:t>
+            </w:r>
           </w:p>
         </w:tc>
       </w:tr>
@@ -1911,9 +1970,20 @@
         <w:tc>
           <w:tcPr>
             <w:cnfStyle w:val="001000000000" w:firstRow="0" w:lastRow="0" w:firstColumn="1" w:lastColumn="0" w:oddVBand="0" w:evenVBand="0" w:oddHBand="0" w:evenHBand="0" w:firstRowFirstColumn="0" w:firstRowLastColumn="0" w:lastRowFirstColumn="0" w:lastRowLastColumn="0"/>
-            <w:tcW w:w="1812" w:type="dxa"/>
-          </w:tcPr>
-          <w:p/>
+            <w:tcW w:w="1880" w:type="dxa"/>
+          </w:tcPr>
+          <w:p>
+            <w:proofErr w:type="spellStart"/>
+            <w:proofErr w:type="gramStart"/>
+            <w:r>
+              <w:t>theme</w:t>
+            </w:r>
+            <w:proofErr w:type="gramEnd"/>
+            <w:r>
+              <w:t>_nom</w:t>
+            </w:r>
+            <w:proofErr w:type="spellEnd"/>
+          </w:p>
         </w:tc>
         <w:tc>
           <w:tcPr>
@@ -1923,6 +1993,12 @@
             <w:pPr>
               <w:cnfStyle w:val="000000100000" w:firstRow="0" w:lastRow="0" w:firstColumn="0" w:lastColumn="0" w:oddVBand="0" w:evenVBand="0" w:oddHBand="1" w:evenHBand="0" w:firstRowFirstColumn="0" w:firstRowLastColumn="0" w:lastRowFirstColumn="0" w:lastRowLastColumn="0"/>
             </w:pPr>
+            <w:r>
+              <w:t xml:space="preserve">Nom du </w:t>
+            </w:r>
+            <w:r>
+              <w:t>thème</w:t>
+            </w:r>
           </w:p>
         </w:tc>
         <w:tc>
@@ -1933,6 +2009,9 @@
             <w:pPr>
               <w:cnfStyle w:val="000000100000" w:firstRow="0" w:lastRow="0" w:firstColumn="0" w:lastColumn="0" w:oddVBand="0" w:evenVBand="0" w:oddHBand="1" w:evenHBand="0" w:firstRowFirstColumn="0" w:firstRowLastColumn="0" w:lastRowFirstColumn="0" w:lastRowLastColumn="0"/>
             </w:pPr>
+            <w:r>
+              <w:t>Alphanumérique</w:t>
+            </w:r>
           </w:p>
         </w:tc>
         <w:tc>
@@ -1943,6 +2022,9 @@
             <w:pPr>
               <w:cnfStyle w:val="000000100000" w:firstRow="0" w:lastRow="0" w:firstColumn="0" w:lastColumn="0" w:oddVBand="0" w:evenVBand="0" w:oddHBand="1" w:evenHBand="0" w:firstRowFirstColumn="0" w:firstRowLastColumn="0" w:lastRowFirstColumn="0" w:lastRowLastColumn="0"/>
             </w:pPr>
+            <w:r>
+              <w:t>100</w:t>
+            </w:r>
           </w:p>
         </w:tc>
         <w:tc>
@@ -1960,7 +2042,7 @@
         <w:tc>
           <w:tcPr>
             <w:cnfStyle w:val="001000000000" w:firstRow="0" w:lastRow="0" w:firstColumn="1" w:lastColumn="0" w:oddVBand="0" w:evenVBand="0" w:oddHBand="0" w:evenHBand="0" w:firstRowFirstColumn="0" w:firstRowLastColumn="0" w:lastRowFirstColumn="0" w:lastRowLastColumn="0"/>
-            <w:tcW w:w="1812" w:type="dxa"/>
+            <w:tcW w:w="1880" w:type="dxa"/>
           </w:tcPr>
           <w:p/>
         </w:tc>
@@ -2012,9 +2094,26 @@
         <w:tc>
           <w:tcPr>
             <w:cnfStyle w:val="001000000000" w:firstRow="0" w:lastRow="0" w:firstColumn="1" w:lastColumn="0" w:oddVBand="0" w:evenVBand="0" w:oddHBand="0" w:evenHBand="0" w:firstRowFirstColumn="0" w:firstRowLastColumn="0" w:lastRowFirstColumn="0" w:lastRowLastColumn="0"/>
-            <w:tcW w:w="1812" w:type="dxa"/>
-          </w:tcPr>
-          <w:p/>
+            <w:tcW w:w="1880" w:type="dxa"/>
+          </w:tcPr>
+          <w:p>
+            <w:proofErr w:type="spellStart"/>
+            <w:proofErr w:type="gramStart"/>
+            <w:r>
+              <w:t>quest</w:t>
+            </w:r>
+            <w:r>
+              <w:t>oi</w:t>
+            </w:r>
+            <w:r>
+              <w:t>n</w:t>
+            </w:r>
+            <w:proofErr w:type="gramEnd"/>
+            <w:r>
+              <w:t>_id</w:t>
+            </w:r>
+            <w:proofErr w:type="spellEnd"/>
+          </w:p>
         </w:tc>
         <w:tc>
           <w:tcPr>
@@ -2024,6 +2123,15 @@
             <w:pPr>
               <w:cnfStyle w:val="000000100000" w:firstRow="0" w:lastRow="0" w:firstColumn="0" w:lastColumn="0" w:oddVBand="0" w:evenVBand="0" w:oddHBand="1" w:evenHBand="0" w:firstRowFirstColumn="0" w:firstRowLastColumn="0" w:lastRowFirstColumn="0" w:lastRowLastColumn="0"/>
             </w:pPr>
+            <w:r>
+              <w:t>Identifiant de qu</w:t>
+            </w:r>
+            <w:r>
+              <w:t>e</w:t>
+            </w:r>
+            <w:r>
+              <w:t>stion</w:t>
+            </w:r>
           </w:p>
         </w:tc>
         <w:tc>
@@ -2034,6 +2142,9 @@
             <w:pPr>
               <w:cnfStyle w:val="000000100000" w:firstRow="0" w:lastRow="0" w:firstColumn="0" w:lastColumn="0" w:oddVBand="0" w:evenVBand="0" w:oddHBand="1" w:evenHBand="0" w:firstRowFirstColumn="0" w:firstRowLastColumn="0" w:lastRowFirstColumn="0" w:lastRowLastColumn="0"/>
             </w:pPr>
+            <w:r>
+              <w:t>Numérique</w:t>
+            </w:r>
           </w:p>
         </w:tc>
         <w:tc>
@@ -2044,6 +2155,9 @@
             <w:pPr>
               <w:cnfStyle w:val="000000100000" w:firstRow="0" w:lastRow="0" w:firstColumn="0" w:lastColumn="0" w:oddVBand="0" w:evenVBand="0" w:oddHBand="1" w:evenHBand="0" w:firstRowFirstColumn="0" w:firstRowLastColumn="0" w:lastRowFirstColumn="0" w:lastRowLastColumn="0"/>
             </w:pPr>
+            <w:r>
+              <w:t>11</w:t>
+            </w:r>
           </w:p>
         </w:tc>
         <w:tc>
@@ -2054,10 +2168,358 @@
             <w:pPr>
               <w:cnfStyle w:val="000000100000" w:firstRow="0" w:lastRow="0" w:firstColumn="0" w:lastColumn="0" w:oddVBand="0" w:evenVBand="0" w:oddHBand="1" w:evenHBand="0" w:firstRowFirstColumn="0" w:firstRowLastColumn="0" w:lastRowFirstColumn="0" w:lastRowLastColumn="0"/>
             </w:pPr>
+            <w:r>
+              <w:t>Identifiant, auto incrémenté</w:t>
+            </w:r>
+          </w:p>
+        </w:tc>
+      </w:tr>
+      <w:tr>
+        <w:tc>
+          <w:tcPr>
+            <w:cnfStyle w:val="001000000000" w:firstRow="0" w:lastRow="0" w:firstColumn="1" w:lastColumn="0" w:oddVBand="0" w:evenVBand="0" w:oddHBand="0" w:evenHBand="0" w:firstRowFirstColumn="0" w:firstRowLastColumn="0" w:lastRowFirstColumn="0" w:lastRowLastColumn="0"/>
+            <w:tcW w:w="1880" w:type="dxa"/>
+          </w:tcPr>
+          <w:p>
+            <w:proofErr w:type="spellStart"/>
+            <w:proofErr w:type="gramStart"/>
+            <w:r>
+              <w:t>qu</w:t>
+            </w:r>
+            <w:r>
+              <w:t>e</w:t>
+            </w:r>
+            <w:r>
+              <w:t>stion</w:t>
+            </w:r>
+            <w:proofErr w:type="gramEnd"/>
+            <w:r>
+              <w:t>_niveau</w:t>
+            </w:r>
+            <w:proofErr w:type="spellEnd"/>
+          </w:p>
+        </w:tc>
+        <w:tc>
+          <w:tcPr>
+            <w:tcW w:w="1812" w:type="dxa"/>
+          </w:tcPr>
+          <w:p>
+            <w:pPr>
+              <w:cnfStyle w:val="000000000000" w:firstRow="0" w:lastRow="0" w:firstColumn="0" w:lastColumn="0" w:oddVBand="0" w:evenVBand="0" w:oddHBand="0" w:evenHBand="0" w:firstRowFirstColumn="0" w:firstRowLastColumn="0" w:lastRowFirstColumn="0" w:lastRowLastColumn="0"/>
+            </w:pPr>
+            <w:r>
+              <w:t>Le niveau de la question</w:t>
+            </w:r>
+          </w:p>
+        </w:tc>
+        <w:tc>
+          <w:tcPr>
+            <w:tcW w:w="1812" w:type="dxa"/>
+          </w:tcPr>
+          <w:p>
+            <w:pPr>
+              <w:cnfStyle w:val="000000000000" w:firstRow="0" w:lastRow="0" w:firstColumn="0" w:lastColumn="0" w:oddVBand="0" w:evenVBand="0" w:oddHBand="0" w:evenHBand="0" w:firstRowFirstColumn="0" w:firstRowLastColumn="0" w:lastRowFirstColumn="0" w:lastRowLastColumn="0"/>
+            </w:pPr>
+          </w:p>
+        </w:tc>
+        <w:tc>
+          <w:tcPr>
+            <w:tcW w:w="1813" w:type="dxa"/>
+          </w:tcPr>
+          <w:p>
+            <w:pPr>
+              <w:cnfStyle w:val="000000000000" w:firstRow="0" w:lastRow="0" w:firstColumn="0" w:lastColumn="0" w:oddVBand="0" w:evenVBand="0" w:oddHBand="0" w:evenHBand="0" w:firstRowFirstColumn="0" w:firstRowLastColumn="0" w:lastRowFirstColumn="0" w:lastRowLastColumn="0"/>
+            </w:pPr>
+          </w:p>
+        </w:tc>
+        <w:tc>
+          <w:tcPr>
+            <w:tcW w:w="1813" w:type="dxa"/>
+          </w:tcPr>
+          <w:p>
+            <w:pPr>
+              <w:cnfStyle w:val="000000000000" w:firstRow="0" w:lastRow="0" w:firstColumn="0" w:lastColumn="0" w:oddVBand="0" w:evenVBand="0" w:oddHBand="0" w:evenHBand="0" w:firstRowFirstColumn="0" w:firstRowLastColumn="0" w:lastRowFirstColumn="0" w:lastRowLastColumn="0"/>
+            </w:pPr>
+          </w:p>
+        </w:tc>
+      </w:tr>
+      <w:tr>
+        <w:trPr>
+          <w:cnfStyle w:val="000000100000" w:firstRow="0" w:lastRow="0" w:firstColumn="0" w:lastColumn="0" w:oddVBand="0" w:evenVBand="0" w:oddHBand="1" w:evenHBand="0" w:firstRowFirstColumn="0" w:firstRowLastColumn="0" w:lastRowFirstColumn="0" w:lastRowLastColumn="0"/>
+        </w:trPr>
+        <w:tc>
+          <w:tcPr>
+            <w:cnfStyle w:val="001000000000" w:firstRow="0" w:lastRow="0" w:firstColumn="1" w:lastColumn="0" w:oddVBand="0" w:evenVBand="0" w:oddHBand="0" w:evenHBand="0" w:firstRowFirstColumn="0" w:firstRowLastColumn="0" w:lastRowFirstColumn="0" w:lastRowLastColumn="0"/>
+            <w:tcW w:w="1880" w:type="dxa"/>
+          </w:tcPr>
+          <w:p/>
+        </w:tc>
+        <w:tc>
+          <w:tcPr>
+            <w:tcW w:w="1812" w:type="dxa"/>
+          </w:tcPr>
+          <w:p>
+            <w:pPr>
+              <w:cnfStyle w:val="000000100000" w:firstRow="0" w:lastRow="0" w:firstColumn="0" w:lastColumn="0" w:oddVBand="0" w:evenVBand="0" w:oddHBand="1" w:evenHBand="0" w:firstRowFirstColumn="0" w:firstRowLastColumn="0" w:lastRowFirstColumn="0" w:lastRowLastColumn="0"/>
+            </w:pPr>
+          </w:p>
+        </w:tc>
+        <w:tc>
+          <w:tcPr>
+            <w:tcW w:w="1812" w:type="dxa"/>
+          </w:tcPr>
+          <w:p>
+            <w:pPr>
+              <w:cnfStyle w:val="000000100000" w:firstRow="0" w:lastRow="0" w:firstColumn="0" w:lastColumn="0" w:oddVBand="0" w:evenVBand="0" w:oddHBand="1" w:evenHBand="0" w:firstRowFirstColumn="0" w:firstRowLastColumn="0" w:lastRowFirstColumn="0" w:lastRowLastColumn="0"/>
+            </w:pPr>
+          </w:p>
+        </w:tc>
+        <w:tc>
+          <w:tcPr>
+            <w:tcW w:w="1813" w:type="dxa"/>
+          </w:tcPr>
+          <w:p>
+            <w:pPr>
+              <w:cnfStyle w:val="000000100000" w:firstRow="0" w:lastRow="0" w:firstColumn="0" w:lastColumn="0" w:oddVBand="0" w:evenVBand="0" w:oddHBand="1" w:evenHBand="0" w:firstRowFirstColumn="0" w:firstRowLastColumn="0" w:lastRowFirstColumn="0" w:lastRowLastColumn="0"/>
+            </w:pPr>
+          </w:p>
+        </w:tc>
+        <w:tc>
+          <w:tcPr>
+            <w:tcW w:w="1813" w:type="dxa"/>
+          </w:tcPr>
+          <w:p>
+            <w:pPr>
+              <w:cnfStyle w:val="000000100000" w:firstRow="0" w:lastRow="0" w:firstColumn="0" w:lastColumn="0" w:oddVBand="0" w:evenVBand="0" w:oddHBand="1" w:evenHBand="0" w:firstRowFirstColumn="0" w:firstRowLastColumn="0" w:lastRowFirstColumn="0" w:lastRowLastColumn="0"/>
+            </w:pPr>
+          </w:p>
+        </w:tc>
+      </w:tr>
+      <w:tr>
+        <w:tc>
+          <w:tcPr>
+            <w:cnfStyle w:val="001000000000" w:firstRow="0" w:lastRow="0" w:firstColumn="1" w:lastColumn="0" w:oddVBand="0" w:evenVBand="0" w:oddHBand="0" w:evenHBand="0" w:firstRowFirstColumn="0" w:firstRowLastColumn="0" w:lastRowFirstColumn="0" w:lastRowLastColumn="0"/>
+            <w:tcW w:w="1880" w:type="dxa"/>
+          </w:tcPr>
+          <w:p>
+            <w:proofErr w:type="spellStart"/>
+            <w:proofErr w:type="gramStart"/>
+            <w:r>
+              <w:t>reponse</w:t>
+            </w:r>
+            <w:proofErr w:type="gramEnd"/>
+            <w:r>
+              <w:t>_id</w:t>
+            </w:r>
+            <w:proofErr w:type="spellEnd"/>
+          </w:p>
+        </w:tc>
+        <w:tc>
+          <w:tcPr>
+            <w:tcW w:w="1812" w:type="dxa"/>
+          </w:tcPr>
+          <w:p>
+            <w:pPr>
+              <w:cnfStyle w:val="000000000000" w:firstRow="0" w:lastRow="0" w:firstColumn="0" w:lastColumn="0" w:oddVBand="0" w:evenVBand="0" w:oddHBand="0" w:evenHBand="0" w:firstRowFirstColumn="0" w:firstRowLastColumn="0" w:lastRowFirstColumn="0" w:lastRowLastColumn="0"/>
+            </w:pPr>
+            <w:r>
+              <w:t xml:space="preserve">Identifiant de la </w:t>
+            </w:r>
+            <w:r>
+              <w:t>réponse</w:t>
+            </w:r>
+          </w:p>
+        </w:tc>
+        <w:tc>
+          <w:tcPr>
+            <w:tcW w:w="1812" w:type="dxa"/>
+          </w:tcPr>
+          <w:p>
+            <w:pPr>
+              <w:cnfStyle w:val="000000000000" w:firstRow="0" w:lastRow="0" w:firstColumn="0" w:lastColumn="0" w:oddVBand="0" w:evenVBand="0" w:oddHBand="0" w:evenHBand="0" w:firstRowFirstColumn="0" w:firstRowLastColumn="0" w:lastRowFirstColumn="0" w:lastRowLastColumn="0"/>
+            </w:pPr>
+            <w:r>
+              <w:t>Numérique</w:t>
+            </w:r>
+          </w:p>
+        </w:tc>
+        <w:tc>
+          <w:tcPr>
+            <w:tcW w:w="1813" w:type="dxa"/>
+          </w:tcPr>
+          <w:p>
+            <w:pPr>
+              <w:cnfStyle w:val="000000000000" w:firstRow="0" w:lastRow="0" w:firstColumn="0" w:lastColumn="0" w:oddVBand="0" w:evenVBand="0" w:oddHBand="0" w:evenHBand="0" w:firstRowFirstColumn="0" w:firstRowLastColumn="0" w:lastRowFirstColumn="0" w:lastRowLastColumn="0"/>
+            </w:pPr>
+            <w:r>
+              <w:t>11</w:t>
+            </w:r>
+          </w:p>
+        </w:tc>
+        <w:tc>
+          <w:tcPr>
+            <w:tcW w:w="1813" w:type="dxa"/>
+          </w:tcPr>
+          <w:p>
+            <w:pPr>
+              <w:cnfStyle w:val="000000000000" w:firstRow="0" w:lastRow="0" w:firstColumn="0" w:lastColumn="0" w:oddVBand="0" w:evenVBand="0" w:oddHBand="0" w:evenHBand="0" w:firstRowFirstColumn="0" w:firstRowLastColumn="0" w:lastRowFirstColumn="0" w:lastRowLastColumn="0"/>
+            </w:pPr>
+            <w:r>
+              <w:t>Identifiant, auto incrémenté</w:t>
+            </w:r>
+          </w:p>
+        </w:tc>
+      </w:tr>
+      <w:tr>
+        <w:trPr>
+          <w:cnfStyle w:val="000000100000" w:firstRow="0" w:lastRow="0" w:firstColumn="0" w:lastColumn="0" w:oddVBand="0" w:evenVBand="0" w:oddHBand="1" w:evenHBand="0" w:firstRowFirstColumn="0" w:firstRowLastColumn="0" w:lastRowFirstColumn="0" w:lastRowLastColumn="0"/>
+        </w:trPr>
+        <w:tc>
+          <w:tcPr>
+            <w:cnfStyle w:val="001000000000" w:firstRow="0" w:lastRow="0" w:firstColumn="1" w:lastColumn="0" w:oddVBand="0" w:evenVBand="0" w:oddHBand="0" w:evenHBand="0" w:firstRowFirstColumn="0" w:firstRowLastColumn="0" w:lastRowFirstColumn="0" w:lastRowLastColumn="0"/>
+            <w:tcW w:w="1880" w:type="dxa"/>
+          </w:tcPr>
+          <w:p>
+            <w:proofErr w:type="spellStart"/>
+            <w:proofErr w:type="gramStart"/>
+            <w:r>
+              <w:t>reponse</w:t>
+            </w:r>
+            <w:proofErr w:type="gramEnd"/>
+            <w:r>
+              <w:t>_re</w:t>
+            </w:r>
+            <w:r>
+              <w:t>su</w:t>
+            </w:r>
+            <w:r>
+              <w:t>lta</w:t>
+            </w:r>
+            <w:r>
+              <w:t>t</w:t>
+            </w:r>
+            <w:proofErr w:type="spellEnd"/>
+          </w:p>
+        </w:tc>
+        <w:tc>
+          <w:tcPr>
+            <w:tcW w:w="1812" w:type="dxa"/>
+          </w:tcPr>
+          <w:p>
+            <w:pPr>
+              <w:cnfStyle w:val="000000100000" w:firstRow="0" w:lastRow="0" w:firstColumn="0" w:lastColumn="0" w:oddVBand="0" w:evenVBand="0" w:oddHBand="1" w:evenHBand="0" w:firstRowFirstColumn="0" w:firstRowLastColumn="0" w:lastRowFirstColumn="0" w:lastRowLastColumn="0"/>
+            </w:pPr>
+            <w:r>
+              <w:t xml:space="preserve">Le résultat de la réponse </w:t>
+            </w:r>
+          </w:p>
+        </w:tc>
+        <w:tc>
+          <w:tcPr>
+            <w:tcW w:w="1812" w:type="dxa"/>
+          </w:tcPr>
+          <w:p>
+            <w:pPr>
+              <w:cnfStyle w:val="000000100000" w:firstRow="0" w:lastRow="0" w:firstColumn="0" w:lastColumn="0" w:oddVBand="0" w:evenVBand="0" w:oddHBand="1" w:evenHBand="0" w:firstRowFirstColumn="0" w:firstRowLastColumn="0" w:lastRowFirstColumn="0" w:lastRowLastColumn="0"/>
+            </w:pPr>
+          </w:p>
+        </w:tc>
+        <w:tc>
+          <w:tcPr>
+            <w:tcW w:w="1813" w:type="dxa"/>
+          </w:tcPr>
+          <w:p>
+            <w:pPr>
+              <w:cnfStyle w:val="000000100000" w:firstRow="0" w:lastRow="0" w:firstColumn="0" w:lastColumn="0" w:oddVBand="0" w:evenVBand="0" w:oddHBand="1" w:evenHBand="0" w:firstRowFirstColumn="0" w:firstRowLastColumn="0" w:lastRowFirstColumn="0" w:lastRowLastColumn="0"/>
+            </w:pPr>
+          </w:p>
+        </w:tc>
+        <w:tc>
+          <w:tcPr>
+            <w:tcW w:w="1813" w:type="dxa"/>
+          </w:tcPr>
+          <w:p>
+            <w:pPr>
+              <w:cnfStyle w:val="000000100000" w:firstRow="0" w:lastRow="0" w:firstColumn="0" w:lastColumn="0" w:oddVBand="0" w:evenVBand="0" w:oddHBand="1" w:evenHBand="0" w:firstRowFirstColumn="0" w:firstRowLastColumn="0" w:lastRowFirstColumn="0" w:lastRowLastColumn="0"/>
+            </w:pPr>
+          </w:p>
+        </w:tc>
+      </w:tr>
+      <w:tr>
+        <w:tc>
+          <w:tcPr>
+            <w:cnfStyle w:val="001000000000" w:firstRow="0" w:lastRow="0" w:firstColumn="1" w:lastColumn="0" w:oddVBand="0" w:evenVBand="0" w:oddHBand="0" w:evenHBand="0" w:firstRowFirstColumn="0" w:firstRowLastColumn="0" w:lastRowFirstColumn="0" w:lastRowLastColumn="0"/>
+            <w:tcW w:w="1880" w:type="dxa"/>
+          </w:tcPr>
+          <w:p/>
+        </w:tc>
+        <w:tc>
+          <w:tcPr>
+            <w:tcW w:w="1812" w:type="dxa"/>
+          </w:tcPr>
+          <w:p>
+            <w:pPr>
+              <w:cnfStyle w:val="000000000000" w:firstRow="0" w:lastRow="0" w:firstColumn="0" w:lastColumn="0" w:oddVBand="0" w:evenVBand="0" w:oddHBand="0" w:evenHBand="0" w:firstRowFirstColumn="0" w:firstRowLastColumn="0" w:lastRowFirstColumn="0" w:lastRowLastColumn="0"/>
+            </w:pPr>
+          </w:p>
+        </w:tc>
+        <w:tc>
+          <w:tcPr>
+            <w:tcW w:w="1812" w:type="dxa"/>
+          </w:tcPr>
+          <w:p>
+            <w:pPr>
+              <w:cnfStyle w:val="000000000000" w:firstRow="0" w:lastRow="0" w:firstColumn="0" w:lastColumn="0" w:oddVBand="0" w:evenVBand="0" w:oddHBand="0" w:evenHBand="0" w:firstRowFirstColumn="0" w:firstRowLastColumn="0" w:lastRowFirstColumn="0" w:lastRowLastColumn="0"/>
+            </w:pPr>
+          </w:p>
+        </w:tc>
+        <w:tc>
+          <w:tcPr>
+            <w:tcW w:w="1813" w:type="dxa"/>
+          </w:tcPr>
+          <w:p>
+            <w:pPr>
+              <w:cnfStyle w:val="000000000000" w:firstRow="0" w:lastRow="0" w:firstColumn="0" w:lastColumn="0" w:oddVBand="0" w:evenVBand="0" w:oddHBand="0" w:evenHBand="0" w:firstRowFirstColumn="0" w:firstRowLastColumn="0" w:lastRowFirstColumn="0" w:lastRowLastColumn="0"/>
+            </w:pPr>
+          </w:p>
+        </w:tc>
+        <w:tc>
+          <w:tcPr>
+            <w:tcW w:w="1813" w:type="dxa"/>
+          </w:tcPr>
+          <w:p>
+            <w:pPr>
+              <w:cnfStyle w:val="000000000000" w:firstRow="0" w:lastRow="0" w:firstColumn="0" w:lastColumn="0" w:oddVBand="0" w:evenVBand="0" w:oddHBand="0" w:evenHBand="0" w:firstRowFirstColumn="0" w:firstRowLastColumn="0" w:lastRowFirstColumn="0" w:lastRowLastColumn="0"/>
+            </w:pPr>
           </w:p>
         </w:tc>
       </w:tr>
     </w:tbl>
+    <w:p>
+      <w:pPr>
+        <w:spacing w:after="0"/>
+      </w:pPr>
+    </w:p>
+    <w:p>
+      <w:pPr>
+        <w:spacing w:after="0"/>
+      </w:pPr>
+    </w:p>
+    <w:p>
+      <w:pPr>
+        <w:spacing w:after="0"/>
+      </w:pPr>
+    </w:p>
+    <w:p>
+      <w:pPr>
+        <w:spacing w:after="0"/>
+      </w:pPr>
+    </w:p>
+    <w:p>
+      <w:pPr>
+        <w:spacing w:after="0"/>
+      </w:pPr>
+    </w:p>
     <w:p>
       <w:pPr>
         <w:spacing w:after="0"/>

</xml_diff>